<commit_message>
Reto 2 - Avance en Índices
</commit_message>
<xml_diff>
--- a/Docs/observaciones-lab6.docx
+++ b/Docs/observaciones-lab6.docx
@@ -17,7 +17,35 @@
           <w:sz w:val="24"/>
           <w:szCs w:val="24"/>
         </w:rPr>
-        <w:t>Preguntas Preparatorias - Laboratorio 6</w:t>
+        <w:t>Observaciones</w:t>
+      </w:r>
+      <w:bookmarkStart w:id="0" w:name="_GoBack"/>
+      <w:bookmarkEnd w:id="0"/>
+      <w:r>
+        <w:rPr>
+          <w:rFonts w:ascii="Times New Roman" w:hAnsi="Times New Roman" w:cs="Times New Roman"/>
+          <w:sz w:val="24"/>
+          <w:szCs w:val="24"/>
+        </w:rPr>
+        <w:t xml:space="preserve"> Laboratorio 6</w:t>
+      </w:r>
+    </w:p>
+    <w:p>
+      <w:pPr>
+        <w:jc w:val="right"/>
+        <w:rPr>
+          <w:rFonts w:ascii="Times New Roman" w:hAnsi="Times New Roman" w:cs="Times New Roman"/>
+          <w:sz w:val="24"/>
+          <w:szCs w:val="24"/>
+        </w:rPr>
+      </w:pPr>
+      <w:r>
+        <w:rPr>
+          <w:rFonts w:ascii="Times New Roman" w:hAnsi="Times New Roman" w:cs="Times New Roman"/>
+          <w:sz w:val="24"/>
+          <w:szCs w:val="24"/>
+        </w:rPr>
+        <w:t>Integrantes: Santiago Sierra y Juan Vásquez</w:t>
       </w:r>
     </w:p>
     <w:p>
@@ -760,7 +788,23 @@
           <w:sz w:val="24"/>
           <w:szCs w:val="24"/>
         </w:rPr>
-        <w:t xml:space="preserve">¿Qué diferencias en el tiempo de ejecución notan al ejecutar la cargar los datos al cambiar la configuración de Linear </w:t>
+        <w:t xml:space="preserve">¿Qué diferencias en el tiempo de ejecución notan </w:t>
+      </w:r>
+      <w:r>
+        <w:rPr>
+          <w:rFonts w:ascii="Times New Roman" w:hAnsi="Times New Roman" w:cs="Times New Roman"/>
+          <w:sz w:val="24"/>
+          <w:szCs w:val="24"/>
+        </w:rPr>
+        <w:t>al cargar los datos cuando se cambia</w:t>
+      </w:r>
+      <w:r>
+        <w:rPr>
+          <w:rFonts w:ascii="Times New Roman" w:hAnsi="Times New Roman" w:cs="Times New Roman"/>
+          <w:sz w:val="24"/>
+          <w:szCs w:val="24"/>
+        </w:rPr>
+        <w:t xml:space="preserve"> la configuración de Linear </w:t>
       </w:r>
       <w:proofErr w:type="spellStart"/>
       <w:r>
@@ -823,19 +867,101 @@
         <w:jc w:val="both"/>
         <w:rPr>
           <w:rFonts w:ascii="Times New Roman" w:hAnsi="Times New Roman" w:cs="Times New Roman"/>
+          <w:sz w:val="24"/>
+          <w:szCs w:val="24"/>
+        </w:rPr>
+      </w:pPr>
+      <w:r>
+        <w:rPr>
+          <w:rFonts w:ascii="Times New Roman" w:hAnsi="Times New Roman" w:cs="Times New Roman"/>
           <w:b/>
           <w:sz w:val="24"/>
           <w:szCs w:val="24"/>
         </w:rPr>
-      </w:pPr>
-      <w:r>
-        <w:rPr>
-          <w:rFonts w:ascii="Times New Roman" w:hAnsi="Times New Roman" w:cs="Times New Roman"/>
-          <w:b/>
-          <w:sz w:val="24"/>
-          <w:szCs w:val="24"/>
-        </w:rPr>
         <w:t>R/</w:t>
+      </w:r>
+      <w:r>
+        <w:rPr>
+          <w:rFonts w:ascii="Times New Roman" w:hAnsi="Times New Roman" w:cs="Times New Roman"/>
+          <w:sz w:val="24"/>
+          <w:szCs w:val="24"/>
+        </w:rPr>
+        <w:t xml:space="preserve"> Según los resultados de las pruebas, la carga de los datos es ligeramente menor al usar el método de Linear </w:t>
+      </w:r>
+      <w:proofErr w:type="spellStart"/>
+      <w:r>
+        <w:rPr>
+          <w:rFonts w:ascii="Times New Roman" w:hAnsi="Times New Roman" w:cs="Times New Roman"/>
+          <w:sz w:val="24"/>
+          <w:szCs w:val="24"/>
+        </w:rPr>
+        <w:t>Probing</w:t>
+      </w:r>
+      <w:proofErr w:type="spellEnd"/>
+      <w:r>
+        <w:rPr>
+          <w:rFonts w:ascii="Times New Roman" w:hAnsi="Times New Roman" w:cs="Times New Roman"/>
+          <w:sz w:val="24"/>
+          <w:szCs w:val="24"/>
+        </w:rPr>
+        <w:t xml:space="preserve">. </w:t>
+      </w:r>
+    </w:p>
+    <w:p>
+      <w:pPr>
+        <w:ind w:left="360"/>
+        <w:jc w:val="center"/>
+        <w:rPr>
+          <w:rFonts w:ascii="Times New Roman" w:hAnsi="Times New Roman" w:cs="Times New Roman"/>
+          <w:sz w:val="24"/>
+          <w:szCs w:val="24"/>
+        </w:rPr>
+      </w:pPr>
+      <w:r>
+        <w:rPr>
+          <w:rFonts w:ascii="Times New Roman" w:hAnsi="Times New Roman" w:cs="Times New Roman"/>
+          <w:sz w:val="24"/>
+          <w:szCs w:val="24"/>
+          <w:lang w:val="en-US"/>
+        </w:rPr>
+        <w:lastRenderedPageBreak/>
+        <w:drawing>
+          <wp:inline distT="0" distB="0" distL="0" distR="0" wp14:anchorId="67DCCE00" wp14:editId="1C029FF1">
+            <wp:extent cx="2703637" cy="502781"/>
+            <wp:effectExtent l="0" t="0" r="1905" b="0"/>
+            <wp:docPr id="6" name="Imagen 5"/>
+            <wp:cNvGraphicFramePr>
+              <a:graphicFrameLocks xmlns:a="http://schemas.openxmlformats.org/drawingml/2006/main" noChangeAspect="1"/>
+            </wp:cNvGraphicFramePr>
+            <a:graphic xmlns:a="http://schemas.openxmlformats.org/drawingml/2006/main">
+              <a:graphicData uri="http://schemas.openxmlformats.org/drawingml/2006/picture">
+                <pic:pic xmlns:pic="http://schemas.openxmlformats.org/drawingml/2006/picture">
+                  <pic:nvPicPr>
+                    <pic:cNvPr id="6" name="Imagen 5"/>
+                    <pic:cNvPicPr>
+                      <a:picLocks noChangeAspect="1"/>
+                    </pic:cNvPicPr>
+                  </pic:nvPicPr>
+                  <pic:blipFill>
+                    <a:blip r:embed="rId5"/>
+                    <a:stretch>
+                      <a:fillRect/>
+                    </a:stretch>
+                  </pic:blipFill>
+                  <pic:spPr>
+                    <a:xfrm>
+                      <a:off x="0" y="0"/>
+                      <a:ext cx="2703637" cy="502781"/>
+                    </a:xfrm>
+                    <a:prstGeom prst="rect">
+                      <a:avLst/>
+                    </a:prstGeom>
+                  </pic:spPr>
+                </pic:pic>
+              </a:graphicData>
+            </a:graphic>
+          </wp:inline>
+        </w:drawing>
       </w:r>
     </w:p>
     <w:p>
@@ -858,7 +984,6 @@
           <w:sz w:val="24"/>
           <w:szCs w:val="24"/>
         </w:rPr>
-        <w:lastRenderedPageBreak/>
         <w:t xml:space="preserve">¿Qué configuración de ADT </w:t>
       </w:r>
       <w:proofErr w:type="spellStart"/>
@@ -886,11 +1011,19 @@
         <w:jc w:val="both"/>
         <w:rPr>
           <w:rFonts w:ascii="Times New Roman" w:hAnsi="Times New Roman" w:cs="Times New Roman"/>
+          <w:sz w:val="24"/>
+          <w:szCs w:val="24"/>
+        </w:rPr>
+      </w:pPr>
+      <w:r>
+        <w:rPr>
+          <w:rFonts w:ascii="Times New Roman" w:hAnsi="Times New Roman" w:cs="Times New Roman"/>
           <w:b/>
           <w:sz w:val="24"/>
           <w:szCs w:val="24"/>
         </w:rPr>
-      </w:pPr>
+        <w:t>R/</w:t>
+      </w:r>
       <w:r>
         <w:rPr>
           <w:rFonts w:ascii="Times New Roman" w:hAnsi="Times New Roman" w:cs="Times New Roman"/>
@@ -898,7 +1031,95 @@
           <w:sz w:val="24"/>
           <w:szCs w:val="24"/>
         </w:rPr>
-        <w:t>R/</w:t>
+        <w:t xml:space="preserve"> </w:t>
+      </w:r>
+      <w:r>
+        <w:rPr>
+          <w:rFonts w:ascii="Times New Roman" w:hAnsi="Times New Roman" w:cs="Times New Roman"/>
+          <w:sz w:val="24"/>
+          <w:szCs w:val="24"/>
+        </w:rPr>
+        <w:t xml:space="preserve">De lo arrojado por las pruebas para los tiempos de ejecución </w:t>
+      </w:r>
+      <w:r>
+        <w:rPr>
+          <w:rFonts w:ascii="Times New Roman" w:hAnsi="Times New Roman" w:cs="Times New Roman"/>
+          <w:sz w:val="24"/>
+          <w:szCs w:val="24"/>
+        </w:rPr>
+        <w:t xml:space="preserve">para la carga de datos, la mejor configuración para el ADT </w:t>
+      </w:r>
+      <w:proofErr w:type="spellStart"/>
+      <w:r>
+        <w:rPr>
+          <w:rFonts w:ascii="Times New Roman" w:hAnsi="Times New Roman" w:cs="Times New Roman"/>
+          <w:sz w:val="24"/>
+          <w:szCs w:val="24"/>
+        </w:rPr>
+        <w:t>Map</w:t>
+      </w:r>
+      <w:proofErr w:type="spellEnd"/>
+      <w:r>
+        <w:rPr>
+          <w:rFonts w:ascii="Times New Roman" w:hAnsi="Times New Roman" w:cs="Times New Roman"/>
+          <w:sz w:val="24"/>
+          <w:szCs w:val="24"/>
+        </w:rPr>
+        <w:t xml:space="preserve"> de medios es </w:t>
+      </w:r>
+      <w:r>
+        <w:rPr>
+          <w:rFonts w:ascii="Times New Roman" w:hAnsi="Times New Roman" w:cs="Times New Roman"/>
+          <w:i/>
+          <w:sz w:val="24"/>
+          <w:szCs w:val="24"/>
+        </w:rPr>
+        <w:t xml:space="preserve">Linear </w:t>
+      </w:r>
+      <w:proofErr w:type="spellStart"/>
+      <w:r>
+        <w:rPr>
+          <w:rFonts w:ascii="Times New Roman" w:hAnsi="Times New Roman" w:cs="Times New Roman"/>
+          <w:i/>
+          <w:sz w:val="24"/>
+          <w:szCs w:val="24"/>
+        </w:rPr>
+        <w:t>Probing</w:t>
+      </w:r>
+      <w:proofErr w:type="spellEnd"/>
+      <w:r>
+        <w:rPr>
+          <w:rFonts w:ascii="Times New Roman" w:hAnsi="Times New Roman" w:cs="Times New Roman"/>
+          <w:sz w:val="24"/>
+          <w:szCs w:val="24"/>
+        </w:rPr>
+        <w:t xml:space="preserve"> con factor de carga </w:t>
+      </w:r>
+      <w:r>
+        <w:rPr>
+          <w:rFonts w:ascii="Times New Roman" w:hAnsi="Times New Roman" w:cs="Times New Roman"/>
+          <w:i/>
+          <w:sz w:val="24"/>
+          <w:szCs w:val="24"/>
+        </w:rPr>
+        <w:t>0.50.</w:t>
+      </w:r>
+      <w:r>
+        <w:rPr>
+          <w:rFonts w:ascii="Times New Roman" w:hAnsi="Times New Roman" w:cs="Times New Roman"/>
+          <w:sz w:val="24"/>
+          <w:szCs w:val="24"/>
+        </w:rPr>
+        <w:t xml:space="preserve"> Dado que hay un total de 21,250 medios, el valor del número inicial de elementos ideal para esta configuración sería </w:t>
+      </w:r>
+      <w:r>
+        <w:rPr>
+          <w:rFonts w:ascii="Times New Roman" w:hAnsi="Times New Roman" w:cs="Times New Roman"/>
+          <w:i/>
+          <w:sz w:val="24"/>
+          <w:szCs w:val="24"/>
+        </w:rPr>
+        <w:t>42,503.</w:t>
       </w:r>
     </w:p>
     <w:p>
@@ -948,12 +1169,20 @@
         <w:jc w:val="both"/>
         <w:rPr>
           <w:rFonts w:ascii="Times New Roman" w:hAnsi="Times New Roman" w:cs="Times New Roman"/>
+          <w:i/>
+          <w:sz w:val="24"/>
+          <w:szCs w:val="24"/>
+        </w:rPr>
+      </w:pPr>
+      <w:r>
+        <w:rPr>
+          <w:rFonts w:ascii="Times New Roman" w:hAnsi="Times New Roman" w:cs="Times New Roman"/>
           <w:b/>
           <w:sz w:val="24"/>
           <w:szCs w:val="24"/>
         </w:rPr>
-      </w:pPr>
-      <w:bookmarkStart w:id="0" w:name="_GoBack"/>
+        <w:t>R/</w:t>
+      </w:r>
       <w:r>
         <w:rPr>
           <w:rFonts w:ascii="Times New Roman" w:hAnsi="Times New Roman" w:cs="Times New Roman"/>
@@ -961,9 +1190,219 @@
           <w:sz w:val="24"/>
           <w:szCs w:val="24"/>
         </w:rPr>
-        <w:t>R/</w:t>
-      </w:r>
-      <w:bookmarkEnd w:id="0"/>
+        <w:t xml:space="preserve"> </w:t>
+      </w:r>
+      <w:r>
+        <w:rPr>
+          <w:rFonts w:ascii="Times New Roman" w:hAnsi="Times New Roman" w:cs="Times New Roman"/>
+          <w:sz w:val="24"/>
+          <w:szCs w:val="24"/>
+        </w:rPr>
+        <w:t xml:space="preserve">De lo arrojado por las pruebas para los tiempos de ejecución para la carga de datos, la mejor configuración para el ADT </w:t>
+      </w:r>
+      <w:proofErr w:type="spellStart"/>
+      <w:r>
+        <w:rPr>
+          <w:rFonts w:ascii="Times New Roman" w:hAnsi="Times New Roman" w:cs="Times New Roman"/>
+          <w:sz w:val="24"/>
+          <w:szCs w:val="24"/>
+        </w:rPr>
+        <w:t>Map</w:t>
+      </w:r>
+      <w:proofErr w:type="spellEnd"/>
+      <w:r>
+        <w:rPr>
+          <w:rFonts w:ascii="Times New Roman" w:hAnsi="Times New Roman" w:cs="Times New Roman"/>
+          <w:sz w:val="24"/>
+          <w:szCs w:val="24"/>
+        </w:rPr>
+        <w:t xml:space="preserve"> de </w:t>
+      </w:r>
+      <w:r>
+        <w:rPr>
+          <w:rFonts w:ascii="Times New Roman" w:hAnsi="Times New Roman" w:cs="Times New Roman"/>
+          <w:sz w:val="24"/>
+          <w:szCs w:val="24"/>
+        </w:rPr>
+        <w:t>nacionalidades</w:t>
+      </w:r>
+      <w:r>
+        <w:rPr>
+          <w:rFonts w:ascii="Times New Roman" w:hAnsi="Times New Roman" w:cs="Times New Roman"/>
+          <w:sz w:val="24"/>
+          <w:szCs w:val="24"/>
+        </w:rPr>
+        <w:t xml:space="preserve"> es </w:t>
+      </w:r>
+      <w:r>
+        <w:rPr>
+          <w:rFonts w:ascii="Times New Roman" w:hAnsi="Times New Roman" w:cs="Times New Roman"/>
+          <w:i/>
+          <w:sz w:val="24"/>
+          <w:szCs w:val="24"/>
+        </w:rPr>
+        <w:t xml:space="preserve">Linear </w:t>
+      </w:r>
+      <w:proofErr w:type="spellStart"/>
+      <w:r>
+        <w:rPr>
+          <w:rFonts w:ascii="Times New Roman" w:hAnsi="Times New Roman" w:cs="Times New Roman"/>
+          <w:i/>
+          <w:sz w:val="24"/>
+          <w:szCs w:val="24"/>
+        </w:rPr>
+        <w:t>Probing</w:t>
+      </w:r>
+      <w:proofErr w:type="spellEnd"/>
+      <w:r>
+        <w:rPr>
+          <w:rFonts w:ascii="Times New Roman" w:hAnsi="Times New Roman" w:cs="Times New Roman"/>
+          <w:sz w:val="24"/>
+          <w:szCs w:val="24"/>
+        </w:rPr>
+        <w:t xml:space="preserve"> con factor de carga </w:t>
+      </w:r>
+      <w:r>
+        <w:rPr>
+          <w:rFonts w:ascii="Times New Roman" w:hAnsi="Times New Roman" w:cs="Times New Roman"/>
+          <w:i/>
+          <w:sz w:val="24"/>
+          <w:szCs w:val="24"/>
+        </w:rPr>
+        <w:t>0.50.</w:t>
+      </w:r>
+      <w:r>
+        <w:rPr>
+          <w:rFonts w:ascii="Times New Roman" w:hAnsi="Times New Roman" w:cs="Times New Roman"/>
+          <w:sz w:val="24"/>
+          <w:szCs w:val="24"/>
+        </w:rPr>
+        <w:t xml:space="preserve"> Dado que hay un total de </w:t>
+      </w:r>
+      <w:r>
+        <w:rPr>
+          <w:rFonts w:ascii="Times New Roman" w:hAnsi="Times New Roman" w:cs="Times New Roman"/>
+          <w:sz w:val="24"/>
+          <w:szCs w:val="24"/>
+        </w:rPr>
+        <w:t>116 nacionalidades</w:t>
+      </w:r>
+      <w:r>
+        <w:rPr>
+          <w:rFonts w:ascii="Times New Roman" w:hAnsi="Times New Roman" w:cs="Times New Roman"/>
+          <w:sz w:val="24"/>
+          <w:szCs w:val="24"/>
+        </w:rPr>
+        <w:t xml:space="preserve">, el valor del número inicial de elementos ideal para esta configuración sería </w:t>
+      </w:r>
+      <w:r>
+        <w:rPr>
+          <w:rFonts w:ascii="Times New Roman" w:hAnsi="Times New Roman" w:cs="Times New Roman"/>
+          <w:i/>
+          <w:sz w:val="24"/>
+          <w:szCs w:val="24"/>
+        </w:rPr>
+        <w:t>233</w:t>
+      </w:r>
+      <w:r>
+        <w:rPr>
+          <w:rFonts w:ascii="Times New Roman" w:hAnsi="Times New Roman" w:cs="Times New Roman"/>
+          <w:i/>
+          <w:sz w:val="24"/>
+          <w:szCs w:val="24"/>
+        </w:rPr>
+        <w:t>.</w:t>
+      </w:r>
+    </w:p>
+    <w:p>
+      <w:pPr>
+        <w:ind w:left="360"/>
+        <w:jc w:val="both"/>
+        <w:rPr>
+          <w:rFonts w:ascii="Times New Roman" w:hAnsi="Times New Roman" w:cs="Times New Roman"/>
+          <w:sz w:val="24"/>
+          <w:szCs w:val="24"/>
+        </w:rPr>
+      </w:pPr>
+    </w:p>
+    <w:p>
+      <w:pPr>
+        <w:ind w:left="360"/>
+        <w:jc w:val="both"/>
+        <w:rPr>
+          <w:rFonts w:ascii="Times New Roman" w:hAnsi="Times New Roman" w:cs="Times New Roman"/>
+          <w:i/>
+          <w:sz w:val="24"/>
+          <w:szCs w:val="24"/>
+        </w:rPr>
+      </w:pPr>
+      <w:r>
+        <w:rPr>
+          <w:rFonts w:ascii="Times New Roman" w:hAnsi="Times New Roman" w:cs="Times New Roman"/>
+          <w:i/>
+          <w:sz w:val="24"/>
+          <w:szCs w:val="24"/>
+        </w:rPr>
+        <w:t>Resultados de Pruebas de Ejecución</w:t>
+      </w:r>
+    </w:p>
+    <w:p>
+      <w:pPr>
+        <w:ind w:left="360"/>
+        <w:jc w:val="center"/>
+        <w:rPr>
+          <w:rFonts w:ascii="Times New Roman" w:hAnsi="Times New Roman" w:cs="Times New Roman"/>
+          <w:b/>
+          <w:sz w:val="24"/>
+          <w:szCs w:val="24"/>
+        </w:rPr>
+      </w:pPr>
+      <w:r>
+        <w:rPr>
+          <w:rFonts w:ascii="Times New Roman" w:hAnsi="Times New Roman" w:cs="Times New Roman"/>
+          <w:b/>
+          <w:sz w:val="24"/>
+          <w:szCs w:val="24"/>
+          <w:lang w:val="en-US"/>
+        </w:rPr>
+        <w:drawing>
+          <wp:inline distT="0" distB="0" distL="0" distR="0" wp14:anchorId="4D78FC0D" wp14:editId="356A64C7">
+            <wp:extent cx="2939798" cy="1151531"/>
+            <wp:effectExtent l="0" t="0" r="0" b="0"/>
+            <wp:docPr id="7" name="Imagen 6"/>
+            <wp:cNvGraphicFramePr>
+              <a:graphicFrameLocks xmlns:a="http://schemas.openxmlformats.org/drawingml/2006/main" noChangeAspect="1"/>
+            </wp:cNvGraphicFramePr>
+            <a:graphic xmlns:a="http://schemas.openxmlformats.org/drawingml/2006/main">
+              <a:graphicData uri="http://schemas.openxmlformats.org/drawingml/2006/picture">
+                <pic:pic xmlns:pic="http://schemas.openxmlformats.org/drawingml/2006/picture">
+                  <pic:nvPicPr>
+                    <pic:cNvPr id="7" name="Imagen 6"/>
+                    <pic:cNvPicPr>
+                      <a:picLocks noChangeAspect="1"/>
+                    </pic:cNvPicPr>
+                  </pic:nvPicPr>
+                  <pic:blipFill>
+                    <a:blip r:embed="rId6"/>
+                    <a:stretch>
+                      <a:fillRect/>
+                    </a:stretch>
+                  </pic:blipFill>
+                  <pic:spPr>
+                    <a:xfrm>
+                      <a:off x="0" y="0"/>
+                      <a:ext cx="2939798" cy="1151531"/>
+                    </a:xfrm>
+                    <a:prstGeom prst="rect">
+                      <a:avLst/>
+                    </a:prstGeom>
+                  </pic:spPr>
+                </pic:pic>
+              </a:graphicData>
+            </a:graphic>
+          </wp:inline>
+        </w:drawing>
+      </w:r>
     </w:p>
     <w:sectPr>
       <w:pgSz w:w="12240" w:h="15840"/>
@@ -1465,7 +1904,7 @@
   <w:style w:type="paragraph" w:default="1" w:styleId="Normal">
     <w:name w:val="Normal"/>
     <w:qFormat/>
-    <w:rsid w:val="001D70BF"/>
+    <w:rsid w:val="00CA2B65"/>
     <w:rPr>
       <w:lang w:val="es-CO"/>
     </w:rPr>
@@ -1473,7 +1912,6 @@
   <w:style w:type="character" w:default="1" w:styleId="Fuentedeprrafopredeter">
     <w:name w:val="Default Paragraph Font"/>
     <w:uiPriority w:val="1"/>
-    <w:semiHidden/>
     <w:unhideWhenUsed/>
   </w:style>
   <w:style w:type="table" w:default="1" w:styleId="Tablanormal">

</xml_diff>